<commit_message>
editing wordlists for same number of words in each
there are 40 words in each word list
</commit_message>
<xml_diff>
--- a/helloWorld/helloWorld/Animals.docx
+++ b/helloWorld/helloWorld/Animals.docx
@@ -3,84 +3,211 @@
 <w:document xmlns:wpc="http://schemas.microsoft.com/office/word/2010/wordprocessingCanvas" xmlns:mc="http://schemas.openxmlformats.org/markup-compatibility/2006" xmlns:o="urn:schemas-microsoft-com:office:office" xmlns:r="http://schemas.openxmlformats.org/officeDocument/2006/relationships" xmlns:m="http://schemas.openxmlformats.org/officeDocument/2006/math" xmlns:v="urn:schemas-microsoft-com:vml" xmlns:wp14="http://schemas.microsoft.com/office/word/2010/wordprocessingDrawing" xmlns:wp="http://schemas.openxmlformats.org/drawingml/2006/wordprocessingDrawing" xmlns:w10="urn:schemas-microsoft-com:office:word" xmlns:w="http://schemas.openxmlformats.org/wordprocessingml/2006/main" xmlns:w14="http://schemas.microsoft.com/office/word/2010/wordml" xmlns:wpg="http://schemas.microsoft.com/office/word/2010/wordprocessingGroup" xmlns:wpi="http://schemas.microsoft.com/office/word/2010/wordprocessingInk" xmlns:wne="http://schemas.microsoft.com/office/word/2006/wordml" xmlns:wps="http://schemas.microsoft.com/office/word/2010/wordprocessingShape" mc:Ignorable="w14 wp14">
   <w:body>
     <w:p>
-      <w:proofErr w:type="gramStart"/>
+      <w:bookmarkStart w:id="0" w:name="_GoBack"/>
       <w:r>
         <w:t>monkey</w:t>
       </w:r>
-      <w:proofErr w:type="gramEnd"/>
-    </w:p>
-    <w:p>
-      <w:proofErr w:type="gramStart"/>
+    </w:p>
+    <w:p>
       <w:r>
         <w:t>reptile</w:t>
       </w:r>
-      <w:proofErr w:type="gramEnd"/>
-    </w:p>
-    <w:p>
-      <w:proofErr w:type="gramStart"/>
-      <w:r>
-        <w:t>pterodactyl</w:t>
-      </w:r>
-      <w:proofErr w:type="gramEnd"/>
-      <w:r>
-        <w:t xml:space="preserve"> </w:t>
-      </w:r>
-    </w:p>
-    <w:p>
-      <w:proofErr w:type="gramStart"/>
-      <w:r>
-        <w:t>gerbil</w:t>
-      </w:r>
-      <w:proofErr w:type="gramEnd"/>
-      <w:r>
-        <w:t xml:space="preserve"> </w:t>
-      </w:r>
-    </w:p>
-    <w:p>
-      <w:proofErr w:type="gramStart"/>
-      <w:r>
-        <w:t>parakeet</w:t>
-      </w:r>
-      <w:proofErr w:type="gramEnd"/>
-      <w:r>
-        <w:t xml:space="preserve"> </w:t>
-      </w:r>
-    </w:p>
-    <w:p>
-      <w:proofErr w:type="gramStart"/>
+    </w:p>
+    <w:p>
+      <w:r>
+        <w:t xml:space="preserve">pterodactyl </w:t>
+      </w:r>
+    </w:p>
+    <w:p>
+      <w:r>
+        <w:t xml:space="preserve">gerbil </w:t>
+      </w:r>
+    </w:p>
+    <w:p>
+      <w:r>
+        <w:t xml:space="preserve">parakeet </w:t>
+      </w:r>
+    </w:p>
+    <w:p>
       <w:r>
         <w:t>dolphin</w:t>
       </w:r>
-      <w:proofErr w:type="gramEnd"/>
-    </w:p>
-    <w:p>
-      <w:proofErr w:type="gramStart"/>
+    </w:p>
+    <w:p>
       <w:r>
         <w:t>reindeer</w:t>
       </w:r>
-      <w:proofErr w:type="gramEnd"/>
-    </w:p>
-    <w:p>
-      <w:proofErr w:type="gramStart"/>
+    </w:p>
+    <w:p>
       <w:r>
         <w:t>cockatoo</w:t>
       </w:r>
-      <w:proofErr w:type="gramEnd"/>
-    </w:p>
-    <w:p>
-      <w:proofErr w:type="gramStart"/>
+    </w:p>
+    <w:p>
       <w:r>
         <w:t>geese</w:t>
       </w:r>
-      <w:proofErr w:type="gramEnd"/>
     </w:p>
     <w:p>
       <w:r>
         <w:t>sparrow</w:t>
       </w:r>
-      <w:bookmarkStart w:id="0" w:name="_GoBack"/>
-      <w:bookmarkEnd w:id="0"/>
-    </w:p>
+    </w:p>
+    <w:p>
+      <w:r>
+        <w:t>clownfish</w:t>
+      </w:r>
+    </w:p>
+    <w:p>
+      <w:r>
+        <w:t>lemur</w:t>
+      </w:r>
+    </w:p>
+    <w:p>
+      <w:r>
+        <w:t>mockingbird</w:t>
+      </w:r>
+    </w:p>
+    <w:p>
+      <w:r>
+        <w:t>amphibian</w:t>
+      </w:r>
+    </w:p>
+    <w:p>
+      <w:r>
+        <w:t>mosquito</w:t>
+      </w:r>
+    </w:p>
+    <w:p>
+      <w:r>
+        <w:t>sloth</w:t>
+      </w:r>
+    </w:p>
+    <w:p>
+      <w:r>
+        <w:t>spider</w:t>
+      </w:r>
+    </w:p>
+    <w:p>
+      <w:r>
+        <w:t>lizard</w:t>
+      </w:r>
+    </w:p>
+    <w:p>
+      <w:r>
+        <w:t>woodpecker</w:t>
+      </w:r>
+    </w:p>
+    <w:p>
+      <w:r>
+        <w:t>feline</w:t>
+      </w:r>
+    </w:p>
+    <w:p>
+      <w:r>
+        <w:t>dragon</w:t>
+      </w:r>
+    </w:p>
+    <w:p>
+      <w:r>
+        <w:t>unicorn</w:t>
+      </w:r>
+    </w:p>
+    <w:p>
+      <w:proofErr w:type="spellStart"/>
+      <w:r>
+        <w:t>pegasus</w:t>
+      </w:r>
+      <w:proofErr w:type="spellEnd"/>
+    </w:p>
+    <w:p>
+      <w:r>
+        <w:lastRenderedPageBreak/>
+        <w:t>dinosaur</w:t>
+      </w:r>
+    </w:p>
+    <w:p>
+      <w:r>
+        <w:t>triceratops</w:t>
+      </w:r>
+    </w:p>
+    <w:p>
+      <w:r>
+        <w:t>gorilla</w:t>
+      </w:r>
+    </w:p>
+    <w:p>
+      <w:r>
+        <w:t>fly</w:t>
+      </w:r>
+    </w:p>
+    <w:p>
+      <w:r>
+        <w:t>goldfish</w:t>
+      </w:r>
+    </w:p>
+    <w:p>
+      <w:r>
+        <w:t>hamster</w:t>
+      </w:r>
+    </w:p>
+    <w:p>
+      <w:r>
+        <w:t>sheep</w:t>
+      </w:r>
+    </w:p>
+    <w:p>
+      <w:r>
+        <w:t>beetle</w:t>
+      </w:r>
+    </w:p>
+    <w:p>
+      <w:r>
+        <w:t>buffalo</w:t>
+      </w:r>
+    </w:p>
+    <w:p>
+      <w:r>
+        <w:t>mallard</w:t>
+      </w:r>
+    </w:p>
+    <w:p>
+      <w:r>
+        <w:t>grasshopper</w:t>
+      </w:r>
+    </w:p>
+    <w:p>
+      <w:r>
+        <w:t>armadillo</w:t>
+      </w:r>
+    </w:p>
+    <w:p>
+      <w:r>
+        <w:t>antelope</w:t>
+      </w:r>
+    </w:p>
+    <w:p>
+      <w:r>
+        <w:t>alligator</w:t>
+      </w:r>
+    </w:p>
+    <w:p>
+      <w:r>
+        <w:t>alpaca</w:t>
+      </w:r>
+    </w:p>
+    <w:p>
+      <w:r>
+        <w:t>llama</w:t>
+      </w:r>
+    </w:p>
+    <w:p>
+      <w:r>
+        <w:t>elephant</w:t>
+      </w:r>
+    </w:p>
+    <w:bookmarkEnd w:id="0"/>
+    <w:p/>
     <w:p/>
     <w:sectPr>
       <w:pgSz w:w="12240" w:h="15840"/>
@@ -90,6 +217,100 @@
     </w:sectPr>
   </w:body>
 </w:document>
+</file>
+
+<file path=word/numbering.xml><?xml version="1.0" encoding="utf-8"?>
+<w:numbering xmlns:wpc="http://schemas.microsoft.com/office/word/2010/wordprocessingCanvas" xmlns:mc="http://schemas.openxmlformats.org/markup-compatibility/2006" xmlns:o="urn:schemas-microsoft-com:office:office" xmlns:r="http://schemas.openxmlformats.org/officeDocument/2006/relationships" xmlns:m="http://schemas.openxmlformats.org/officeDocument/2006/math" xmlns:v="urn:schemas-microsoft-com:vml" xmlns:wp14="http://schemas.microsoft.com/office/word/2010/wordprocessingDrawing" xmlns:wp="http://schemas.openxmlformats.org/drawingml/2006/wordprocessingDrawing" xmlns:w10="urn:schemas-microsoft-com:office:word" xmlns:w="http://schemas.openxmlformats.org/wordprocessingml/2006/main" xmlns:w14="http://schemas.microsoft.com/office/word/2010/wordml" xmlns:wpg="http://schemas.microsoft.com/office/word/2010/wordprocessingGroup" xmlns:wpi="http://schemas.microsoft.com/office/word/2010/wordprocessingInk" xmlns:wne="http://schemas.microsoft.com/office/word/2006/wordml" xmlns:wps="http://schemas.microsoft.com/office/word/2010/wordprocessingShape" mc:Ignorable="w14 wp14">
+  <w:abstractNum w:abstractNumId="0">
+    <w:nsid w:val="71D1269D"/>
+    <w:multiLevelType w:val="hybridMultilevel"/>
+    <w:tmpl w:val="2702D9A4"/>
+    <w:lvl w:ilvl="0" w:tplc="0409000F">
+      <w:start w:val="1"/>
+      <w:numFmt w:val="decimal"/>
+      <w:lvlText w:val="%1."/>
+      <w:lvlJc w:val="left"/>
+      <w:pPr>
+        <w:ind w:left="720" w:hanging="360"/>
+      </w:pPr>
+    </w:lvl>
+    <w:lvl w:ilvl="1" w:tplc="04090019" w:tentative="1">
+      <w:start w:val="1"/>
+      <w:numFmt w:val="lowerLetter"/>
+      <w:lvlText w:val="%2."/>
+      <w:lvlJc w:val="left"/>
+      <w:pPr>
+        <w:ind w:left="1440" w:hanging="360"/>
+      </w:pPr>
+    </w:lvl>
+    <w:lvl w:ilvl="2" w:tplc="0409001B" w:tentative="1">
+      <w:start w:val="1"/>
+      <w:numFmt w:val="lowerRoman"/>
+      <w:lvlText w:val="%3."/>
+      <w:lvlJc w:val="right"/>
+      <w:pPr>
+        <w:ind w:left="2160" w:hanging="180"/>
+      </w:pPr>
+    </w:lvl>
+    <w:lvl w:ilvl="3" w:tplc="0409000F" w:tentative="1">
+      <w:start w:val="1"/>
+      <w:numFmt w:val="decimal"/>
+      <w:lvlText w:val="%4."/>
+      <w:lvlJc w:val="left"/>
+      <w:pPr>
+        <w:ind w:left="2880" w:hanging="360"/>
+      </w:pPr>
+    </w:lvl>
+    <w:lvl w:ilvl="4" w:tplc="04090019" w:tentative="1">
+      <w:start w:val="1"/>
+      <w:numFmt w:val="lowerLetter"/>
+      <w:lvlText w:val="%5."/>
+      <w:lvlJc w:val="left"/>
+      <w:pPr>
+        <w:ind w:left="3600" w:hanging="360"/>
+      </w:pPr>
+    </w:lvl>
+    <w:lvl w:ilvl="5" w:tplc="0409001B" w:tentative="1">
+      <w:start w:val="1"/>
+      <w:numFmt w:val="lowerRoman"/>
+      <w:lvlText w:val="%6."/>
+      <w:lvlJc w:val="right"/>
+      <w:pPr>
+        <w:ind w:left="4320" w:hanging="180"/>
+      </w:pPr>
+    </w:lvl>
+    <w:lvl w:ilvl="6" w:tplc="0409000F" w:tentative="1">
+      <w:start w:val="1"/>
+      <w:numFmt w:val="decimal"/>
+      <w:lvlText w:val="%7."/>
+      <w:lvlJc w:val="left"/>
+      <w:pPr>
+        <w:ind w:left="5040" w:hanging="360"/>
+      </w:pPr>
+    </w:lvl>
+    <w:lvl w:ilvl="7" w:tplc="04090019" w:tentative="1">
+      <w:start w:val="1"/>
+      <w:numFmt w:val="lowerLetter"/>
+      <w:lvlText w:val="%8."/>
+      <w:lvlJc w:val="left"/>
+      <w:pPr>
+        <w:ind w:left="5760" w:hanging="360"/>
+      </w:pPr>
+    </w:lvl>
+    <w:lvl w:ilvl="8" w:tplc="0409001B" w:tentative="1">
+      <w:start w:val="1"/>
+      <w:numFmt w:val="lowerRoman"/>
+      <w:lvlText w:val="%9."/>
+      <w:lvlJc w:val="right"/>
+      <w:pPr>
+        <w:ind w:left="6480" w:hanging="180"/>
+      </w:pPr>
+    </w:lvl>
+  </w:abstractNum>
+  <w:num w:numId="1">
+    <w:abstractNumId w:val="0"/>
+  </w:num>
+</w:numbering>
 </file>
 
 <file path=word/styles.xml><?xml version="1.0" encoding="utf-8"?>
@@ -279,6 +500,17 @@
     <w:uiPriority w:val="99"/>
     <w:semiHidden/>
     <w:unhideWhenUsed/>
+  </w:style>
+  <w:style w:type="paragraph" w:styleId="ListParagraph">
+    <w:name w:val="List Paragraph"/>
+    <w:basedOn w:val="Normal"/>
+    <w:uiPriority w:val="34"/>
+    <w:qFormat/>
+    <w:rsid w:val="00CE58F3"/>
+    <w:pPr>
+      <w:ind w:left="720"/>
+      <w:contextualSpacing/>
+    </w:pPr>
   </w:style>
 </w:styles>
 </file>
@@ -470,6 +702,17 @@
     <w:uiPriority w:val="99"/>
     <w:semiHidden/>
     <w:unhideWhenUsed/>
+  </w:style>
+  <w:style w:type="paragraph" w:styleId="ListParagraph">
+    <w:name w:val="List Paragraph"/>
+    <w:basedOn w:val="Normal"/>
+    <w:uiPriority w:val="34"/>
+    <w:qFormat/>
+    <w:rsid w:val="00CE58F3"/>
+    <w:pPr>
+      <w:ind w:left="720"/>
+      <w:contextualSpacing/>
+    </w:pPr>
   </w:style>
 </w:styles>
 </file>

</xml_diff>